<commit_message>
Updated the code & specifucation document
</commit_message>
<xml_diff>
--- a/SimplilearnPhase1Assessment/Website Specification Document.docx
+++ b/SimplilearnPhase1Assessment/Website Specification Document.docx
@@ -60,18 +60,16 @@
         </w:rPr>
         <w:t xml:space="preserve">Project domain </w:t>
       </w:r>
-      <w:proofErr w:type="gramStart"/>
-      <w:r>
-        <w:rPr>
-          <w:rFonts w:ascii="Arial" w:hAnsi="Arial" w:cs="Arial"/>
-          <w:b/>
-          <w:bCs/>
-          <w:sz w:val="28"/>
-          <w:szCs w:val="28"/>
-        </w:rPr>
-        <w:t>name :</w:t>
-      </w:r>
-      <w:proofErr w:type="gramEnd"/>
+      <w:r>
+        <w:rPr>
+          <w:rFonts w:ascii="Arial" w:hAnsi="Arial" w:cs="Arial"/>
+          <w:b/>
+          <w:bCs/>
+          <w:sz w:val="28"/>
+          <w:szCs w:val="28"/>
+        </w:rPr>
+        <w:t>name:</w:t>
+      </w:r>
       <w:r>
         <w:rPr>
           <w:rFonts w:ascii="Arial" w:hAnsi="Arial" w:cs="Arial"/>
@@ -148,14 +146,12 @@
         </w:rPr>
         <w:t xml:space="preserve">Our new site will perform following functionality for our </w:t>
       </w:r>
-      <w:proofErr w:type="gramStart"/>
-      <w:r>
-        <w:rPr>
-          <w:rFonts w:ascii="Arial" w:hAnsi="Arial" w:cs="Arial"/>
-        </w:rPr>
-        <w:t>business :</w:t>
-      </w:r>
-      <w:proofErr w:type="gramEnd"/>
+      <w:r>
+        <w:rPr>
+          <w:rFonts w:ascii="Arial" w:hAnsi="Arial" w:cs="Arial"/>
+        </w:rPr>
+        <w:t>business:</w:t>
+      </w:r>
     </w:p>
     <w:p>
       <w:pPr>
@@ -333,6 +329,16 @@
           <w:sz w:val="28"/>
           <w:szCs w:val="28"/>
         </w:rPr>
+        <w:t xml:space="preserve">Total number of phases - </w:t>
+      </w:r>
+      <w:r>
+        <w:rPr>
+          <w:rFonts w:ascii="Arial" w:hAnsi="Arial" w:cs="Arial"/>
+          <w:b/>
+          <w:bCs/>
+          <w:sz w:val="28"/>
+          <w:szCs w:val="28"/>
+        </w:rPr>
         <w:t>Current situation:</w:t>
       </w:r>
     </w:p>
@@ -357,6 +363,12 @@
         <w:rPr>
           <w:rFonts w:ascii="Arial" w:hAnsi="Arial" w:cs="Arial"/>
         </w:rPr>
+        <w:t xml:space="preserve">There will be total six phases. </w:t>
+      </w:r>
+      <w:r>
+        <w:rPr>
+          <w:rFonts w:ascii="Arial" w:hAnsi="Arial" w:cs="Arial"/>
+        </w:rPr>
         <w:t>We are in the</w:t>
       </w:r>
       <w:r>
@@ -376,6 +388,12 @@
           <w:rFonts w:ascii="Arial" w:hAnsi="Arial" w:cs="Arial"/>
         </w:rPr>
         <w:t xml:space="preserve"> requirements and digitizing the products. </w:t>
+      </w:r>
+      <w:r>
+        <w:rPr>
+          <w:rFonts w:ascii="Arial" w:hAnsi="Arial" w:cs="Arial"/>
+        </w:rPr>
+        <w:t>The schedule for all the phases will be published soon.</w:t>
       </w:r>
     </w:p>
     <w:p>
@@ -536,21 +554,19 @@
         <w:rPr>
           <w:rFonts w:ascii="Arial" w:hAnsi="Arial" w:cs="Arial"/>
         </w:rPr>
-        <w:t xml:space="preserve"> It should also </w:t>
-      </w:r>
-      <w:proofErr w:type="gramStart"/>
-      <w:r>
-        <w:rPr>
-          <w:rFonts w:ascii="Arial" w:hAnsi="Arial" w:cs="Arial"/>
-        </w:rPr>
-        <w:t>contains</w:t>
-      </w:r>
-      <w:proofErr w:type="gramEnd"/>
-      <w:r>
-        <w:rPr>
-          <w:rFonts w:ascii="Arial" w:hAnsi="Arial" w:cs="Arial"/>
-        </w:rPr>
-        <w:t xml:space="preserve"> a menu to display the following options.</w:t>
+        <w:t xml:space="preserve"> It should also contain</w:t>
+      </w:r>
+      <w:r>
+        <w:rPr>
+          <w:rFonts w:ascii="Arial" w:hAnsi="Arial" w:cs="Arial"/>
+        </w:rPr>
+        <w:t xml:space="preserve"> </w:t>
+      </w:r>
+      <w:r>
+        <w:rPr>
+          <w:rFonts w:ascii="Arial" w:hAnsi="Arial" w:cs="Arial"/>
+        </w:rPr>
+        <w:t>a menu to display the following options.</w:t>
       </w:r>
     </w:p>
     <w:p>
@@ -1012,18 +1028,16 @@
         </w:rPr>
         <w:t xml:space="preserve">Number of </w:t>
       </w:r>
-      <w:proofErr w:type="gramStart"/>
-      <w:r>
-        <w:rPr>
-          <w:rFonts w:ascii="Arial" w:hAnsi="Arial" w:cs="Arial"/>
-          <w:b/>
-          <w:bCs/>
-          <w:sz w:val="28"/>
-          <w:szCs w:val="28"/>
-        </w:rPr>
-        <w:t>Phases :</w:t>
-      </w:r>
-      <w:proofErr w:type="gramEnd"/>
+      <w:r>
+        <w:rPr>
+          <w:rFonts w:ascii="Arial" w:hAnsi="Arial" w:cs="Arial"/>
+          <w:b/>
+          <w:bCs/>
+          <w:sz w:val="28"/>
+          <w:szCs w:val="28"/>
+        </w:rPr>
+        <w:t>Phases:</w:t>
+      </w:r>
       <w:r>
         <w:rPr>
           <w:rFonts w:ascii="Arial" w:hAnsi="Arial" w:cs="Arial"/>
@@ -1120,6 +1134,64 @@
           <w:sz w:val="28"/>
           <w:szCs w:val="28"/>
         </w:rPr>
+        <w:t xml:space="preserve">Java Concepts used: </w:t>
+      </w:r>
+      <w:r>
+        <w:rPr>
+          <w:rFonts w:ascii="Arial" w:hAnsi="Arial" w:cs="Arial"/>
+        </w:rPr>
+        <w:t xml:space="preserve">File handling, Exception handling, Collections, OOPS concepts, Binary search, </w:t>
+      </w:r>
+      <w:proofErr w:type="gramStart"/>
+      <w:r>
+        <w:rPr>
+          <w:rFonts w:ascii="Arial" w:hAnsi="Arial" w:cs="Arial"/>
+        </w:rPr>
+        <w:t>Collections</w:t>
+      </w:r>
+      <w:proofErr w:type="gramEnd"/>
+      <w:r>
+        <w:rPr>
+          <w:rFonts w:ascii="Arial" w:hAnsi="Arial" w:cs="Arial"/>
+        </w:rPr>
+        <w:t xml:space="preserve"> sorting, etc.</w:t>
+      </w:r>
+    </w:p>
+    <w:p>
+      <w:pPr>
+        <w:pStyle w:val="ListParagraph"/>
+        <w:rPr>
+          <w:rFonts w:ascii="Arial" w:hAnsi="Arial" w:cs="Arial"/>
+          <w:b/>
+          <w:bCs/>
+          <w:sz w:val="28"/>
+          <w:szCs w:val="28"/>
+        </w:rPr>
+      </w:pPr>
+    </w:p>
+    <w:p>
+      <w:pPr>
+        <w:pStyle w:val="ListParagraph"/>
+        <w:numPr>
+          <w:ilvl w:val="0"/>
+          <w:numId w:val="1"/>
+        </w:numPr>
+        <w:rPr>
+          <w:rFonts w:ascii="Arial" w:hAnsi="Arial" w:cs="Arial"/>
+          <w:b/>
+          <w:bCs/>
+          <w:sz w:val="28"/>
+          <w:szCs w:val="28"/>
+        </w:rPr>
+      </w:pPr>
+      <w:r>
+        <w:rPr>
+          <w:rFonts w:ascii="Arial" w:hAnsi="Arial" w:cs="Arial"/>
+          <w:b/>
+          <w:bCs/>
+          <w:sz w:val="28"/>
+          <w:szCs w:val="28"/>
+        </w:rPr>
         <w:t>Stak</w:t>
       </w:r>
       <w:r>
@@ -1272,6 +1344,46 @@
           <w:szCs w:val="28"/>
         </w:rPr>
       </w:pPr>
+      <w:r>
+        <w:rPr>
+          <w:rFonts w:ascii="Arial" w:hAnsi="Arial" w:cs="Arial"/>
+          <w:b/>
+          <w:bCs/>
+          <w:sz w:val="28"/>
+          <w:szCs w:val="28"/>
+        </w:rPr>
+        <w:t xml:space="preserve">Administration: </w:t>
+      </w:r>
+    </w:p>
+    <w:p>
+      <w:pPr>
+        <w:rPr>
+          <w:rFonts w:ascii="Arial" w:hAnsi="Arial" w:cs="Arial"/>
+          <w:b/>
+          <w:bCs/>
+          <w:sz w:val="28"/>
+          <w:szCs w:val="28"/>
+        </w:rPr>
+      </w:pPr>
+    </w:p>
+    <w:p>
+      <w:pPr>
+        <w:rPr>
+          <w:rFonts w:ascii="Arial" w:hAnsi="Arial" w:cs="Arial"/>
+        </w:rPr>
+      </w:pPr>
+      <w:r>
+        <w:rPr>
+          <w:rFonts w:ascii="Arial" w:hAnsi="Arial" w:cs="Arial"/>
+        </w:rPr>
+        <w:t xml:space="preserve">    As mentioned earlier, we are currently in </w:t>
+      </w:r>
+      <w:r>
+        <w:rPr>
+          <w:rFonts w:ascii="Arial" w:hAnsi="Arial" w:cs="Arial"/>
+        </w:rPr>
+        <w:t>phase 1. The company staff will be handling file operations from the website. This allows them to sort the current users list and business documents.</w:t>
+      </w:r>
     </w:p>
     <w:p>
       <w:pPr>

</xml_diff>

<commit_message>
Added code,output documents. Updated flowchart & specs docs
</commit_message>
<xml_diff>
--- a/SimplilearnPhase1Assessment/Website Specification Document.docx
+++ b/SimplilearnPhase1Assessment/Website Specification Document.docx
@@ -10,6 +10,7 @@
           <w:bCs/>
           <w:sz w:val="32"/>
           <w:szCs w:val="32"/>
+          <w:u w:val="single"/>
         </w:rPr>
       </w:pPr>
       <w:r>
@@ -18,6 +19,7 @@
           <w:bCs/>
           <w:sz w:val="32"/>
           <w:szCs w:val="32"/>
+          <w:u w:val="single"/>
         </w:rPr>
         <w:t>Website Specification Document</w:t>
       </w:r>
@@ -28,10 +30,39 @@
         <w:rPr>
           <w:b/>
           <w:bCs/>
-          <w:sz w:val="32"/>
-          <w:szCs w:val="32"/>
-        </w:rPr>
-      </w:pPr>
+          <w:sz w:val="28"/>
+          <w:szCs w:val="28"/>
+        </w:rPr>
+      </w:pPr>
+      <w:r>
+        <w:rPr>
+          <w:b/>
+          <w:bCs/>
+          <w:sz w:val="28"/>
+          <w:szCs w:val="28"/>
+        </w:rPr>
+        <w:t>Author: Prathyusha Kochuru</w:t>
+      </w:r>
+    </w:p>
+    <w:p>
+      <w:pPr>
+        <w:jc w:val="center"/>
+        <w:rPr>
+          <w:b/>
+          <w:bCs/>
+          <w:sz w:val="28"/>
+          <w:szCs w:val="28"/>
+        </w:rPr>
+      </w:pPr>
+      <w:r>
+        <w:rPr>
+          <w:b/>
+          <w:bCs/>
+          <w:sz w:val="28"/>
+          <w:szCs w:val="28"/>
+        </w:rPr>
+        <w:t>Date: 02/26/2021</w:t>
+      </w:r>
     </w:p>
     <w:p>
       <w:pPr>
@@ -182,7 +213,19 @@
         <w:rPr>
           <w:rFonts w:ascii="Arial" w:hAnsi="Arial" w:cs="Arial"/>
         </w:rPr>
-        <w:t xml:space="preserve">website. Our site provides the detailed description of the products and allow customers to so online purchases.” </w:t>
+        <w:t xml:space="preserve">website. Our site provides the detailed description of the products and allow customers to </w:t>
+      </w:r>
+      <w:r>
+        <w:rPr>
+          <w:rFonts w:ascii="Arial" w:hAnsi="Arial" w:cs="Arial"/>
+        </w:rPr>
+        <w:t>d</w:t>
+      </w:r>
+      <w:r>
+        <w:rPr>
+          <w:rFonts w:ascii="Arial" w:hAnsi="Arial" w:cs="Arial"/>
+        </w:rPr>
+        <w:t xml:space="preserve">o online purchases.” </w:t>
       </w:r>
     </w:p>
     <w:p>
@@ -426,57 +469,13 @@
           <w:sz w:val="28"/>
           <w:szCs w:val="28"/>
         </w:rPr>
-        <w:t>Appearance</w:t>
-      </w:r>
-      <w:r>
-        <w:rPr>
-          <w:rFonts w:ascii="Arial" w:hAnsi="Arial" w:cs="Arial"/>
-          <w:b/>
-          <w:bCs/>
-          <w:sz w:val="28"/>
-          <w:szCs w:val="28"/>
-        </w:rPr>
-        <w:t xml:space="preserve"> &amp; look</w:t>
-      </w:r>
-      <w:r>
-        <w:rPr>
-          <w:rFonts w:ascii="Arial" w:hAnsi="Arial" w:cs="Arial"/>
-          <w:b/>
-          <w:bCs/>
-          <w:sz w:val="28"/>
-          <w:szCs w:val="28"/>
-        </w:rPr>
-        <w:t>:</w:t>
-      </w:r>
-    </w:p>
-    <w:p>
-      <w:pPr>
-        <w:rPr>
-          <w:rFonts w:ascii="Arial" w:hAnsi="Arial" w:cs="Arial"/>
-          <w:b/>
-          <w:bCs/>
-          <w:sz w:val="28"/>
-          <w:szCs w:val="28"/>
-        </w:rPr>
-      </w:pPr>
-    </w:p>
-    <w:p>
-      <w:pPr>
-        <w:rPr>
-          <w:rFonts w:ascii="Arial" w:hAnsi="Arial" w:cs="Arial"/>
-        </w:rPr>
-      </w:pPr>
-      <w:r>
-        <w:rPr>
-          <w:rFonts w:ascii="Arial" w:hAnsi="Arial" w:cs="Arial"/>
-        </w:rPr>
-        <w:t>Corporate colors and logo</w:t>
-      </w:r>
-      <w:r>
-        <w:rPr>
-          <w:rFonts w:ascii="Arial" w:hAnsi="Arial" w:cs="Arial"/>
-        </w:rPr>
-        <w:t>.</w:t>
+        <w:t xml:space="preserve">Number of Sprints for Phase 1: </w:t>
+      </w:r>
+      <w:r>
+        <w:rPr>
+          <w:rFonts w:ascii="Arial" w:hAnsi="Arial" w:cs="Arial"/>
+        </w:rPr>
+        <w:t>3</w:t>
       </w:r>
     </w:p>
     <w:p>
@@ -509,6 +508,89 @@
           <w:sz w:val="28"/>
           <w:szCs w:val="28"/>
         </w:rPr>
+        <w:t>Appearance</w:t>
+      </w:r>
+      <w:r>
+        <w:rPr>
+          <w:rFonts w:ascii="Arial" w:hAnsi="Arial" w:cs="Arial"/>
+          <w:b/>
+          <w:bCs/>
+          <w:sz w:val="28"/>
+          <w:szCs w:val="28"/>
+        </w:rPr>
+        <w:t xml:space="preserve"> &amp; look</w:t>
+      </w:r>
+      <w:r>
+        <w:rPr>
+          <w:rFonts w:ascii="Arial" w:hAnsi="Arial" w:cs="Arial"/>
+          <w:b/>
+          <w:bCs/>
+          <w:sz w:val="28"/>
+          <w:szCs w:val="28"/>
+        </w:rPr>
+        <w:t>:</w:t>
+      </w:r>
+    </w:p>
+    <w:p>
+      <w:pPr>
+        <w:rPr>
+          <w:rFonts w:ascii="Arial" w:hAnsi="Arial" w:cs="Arial"/>
+          <w:b/>
+          <w:bCs/>
+          <w:sz w:val="28"/>
+          <w:szCs w:val="28"/>
+        </w:rPr>
+      </w:pPr>
+    </w:p>
+    <w:p>
+      <w:pPr>
+        <w:rPr>
+          <w:rFonts w:ascii="Arial" w:hAnsi="Arial" w:cs="Arial"/>
+        </w:rPr>
+      </w:pPr>
+      <w:r>
+        <w:rPr>
+          <w:rFonts w:ascii="Arial" w:hAnsi="Arial" w:cs="Arial"/>
+        </w:rPr>
+        <w:t>Corporate colors and logo</w:t>
+      </w:r>
+      <w:r>
+        <w:rPr>
+          <w:rFonts w:ascii="Arial" w:hAnsi="Arial" w:cs="Arial"/>
+        </w:rPr>
+        <w:t>.</w:t>
+      </w:r>
+    </w:p>
+    <w:p>
+      <w:pPr>
+        <w:rPr>
+          <w:rFonts w:ascii="Arial" w:hAnsi="Arial" w:cs="Arial"/>
+        </w:rPr>
+      </w:pPr>
+    </w:p>
+    <w:p>
+      <w:pPr>
+        <w:pStyle w:val="ListParagraph"/>
+        <w:numPr>
+          <w:ilvl w:val="0"/>
+          <w:numId w:val="1"/>
+        </w:numPr>
+        <w:rPr>
+          <w:rFonts w:ascii="Arial" w:hAnsi="Arial" w:cs="Arial"/>
+          <w:b/>
+          <w:bCs/>
+          <w:sz w:val="28"/>
+          <w:szCs w:val="28"/>
+        </w:rPr>
+      </w:pPr>
+      <w:r>
+        <w:rPr>
+          <w:rFonts w:ascii="Arial" w:hAnsi="Arial" w:cs="Arial"/>
+          <w:b/>
+          <w:bCs/>
+          <w:sz w:val="28"/>
+          <w:szCs w:val="28"/>
+        </w:rPr>
         <w:t>List of Pages:</w:t>
       </w:r>
     </w:p>
@@ -572,17 +654,6 @@
     <w:p>
       <w:pPr>
         <w:pStyle w:val="ListParagraph"/>
-        <w:ind w:left="1080"/>
-        <w:rPr>
-          <w:rFonts w:ascii="Arial" w:hAnsi="Arial" w:cs="Arial"/>
-          <w:b/>
-          <w:bCs/>
-        </w:rPr>
-      </w:pPr>
-    </w:p>
-    <w:p>
-      <w:pPr>
-        <w:pStyle w:val="ListParagraph"/>
         <w:numPr>
           <w:ilvl w:val="0"/>
           <w:numId w:val="2"/>
@@ -599,24 +670,19 @@
           <w:b/>
           <w:bCs/>
         </w:rPr>
-        <w:t>About Us:</w:t>
-      </w:r>
-      <w:r>
-        <w:rPr>
-          <w:rFonts w:ascii="Arial" w:hAnsi="Arial" w:cs="Arial"/>
-        </w:rPr>
-        <w:t xml:space="preserve"> </w:t>
-      </w:r>
-      <w:r>
-        <w:rPr>
-          <w:rFonts w:ascii="Arial" w:hAnsi="Arial" w:cs="Arial"/>
-        </w:rPr>
-        <w:t>Details of our company and the administration.</w:t>
-      </w:r>
-    </w:p>
-    <w:p>
-      <w:pPr>
-        <w:pStyle w:val="ListParagraph"/>
+        <w:t xml:space="preserve">Sign In: </w:t>
+      </w:r>
+      <w:r>
+        <w:rPr>
+          <w:rFonts w:ascii="Arial" w:hAnsi="Arial" w:cs="Arial"/>
+        </w:rPr>
+        <w:t>It allows our members &amp; staff to log in to our site.</w:t>
+      </w:r>
+    </w:p>
+    <w:p>
+      <w:pPr>
+        <w:pStyle w:val="ListParagraph"/>
+        <w:ind w:left="1080"/>
         <w:rPr>
           <w:rFonts w:ascii="Arial" w:hAnsi="Arial" w:cs="Arial"/>
           <w:b/>
@@ -643,13 +709,19 @@
           <w:b/>
           <w:bCs/>
         </w:rPr>
-        <w:t>Sign Up:</w:t>
-      </w:r>
-      <w:r>
-        <w:rPr>
-          <w:rFonts w:ascii="Arial" w:hAnsi="Arial" w:cs="Arial"/>
-        </w:rPr>
-        <w:t xml:space="preserve"> A form to sign up to our business to be the company’s customers.</w:t>
+        <w:t>About Us:</w:t>
+      </w:r>
+      <w:r>
+        <w:rPr>
+          <w:rFonts w:ascii="Arial" w:hAnsi="Arial" w:cs="Arial"/>
+        </w:rPr>
+        <w:t xml:space="preserve"> </w:t>
+      </w:r>
+      <w:r>
+        <w:rPr>
+          <w:rFonts w:ascii="Arial" w:hAnsi="Arial" w:cs="Arial"/>
+        </w:rPr>
+        <w:t>Details of our company and the administration.</w:t>
       </w:r>
     </w:p>
     <w:p>
@@ -681,13 +753,14 @@
           <w:b/>
           <w:bCs/>
         </w:rPr>
-        <w:t>Contact Us:</w:t>
-      </w:r>
-      <w:r>
-        <w:rPr>
-          <w:rFonts w:ascii="Arial" w:hAnsi="Arial" w:cs="Arial"/>
-        </w:rPr>
-        <w:t xml:space="preserve"> Has the full contact details – including sales email address, phone number.</w:t>
+        <w:lastRenderedPageBreak/>
+        <w:t>Sign Up:</w:t>
+      </w:r>
+      <w:r>
+        <w:rPr>
+          <w:rFonts w:ascii="Arial" w:hAnsi="Arial" w:cs="Arial"/>
+        </w:rPr>
+        <w:t xml:space="preserve"> A form to sign up to our business to be the company’s customers.</w:t>
       </w:r>
     </w:p>
     <w:p>
@@ -719,13 +792,13 @@
           <w:b/>
           <w:bCs/>
         </w:rPr>
-        <w:t xml:space="preserve">Category page: </w:t>
-      </w:r>
-      <w:r>
-        <w:rPr>
-          <w:rFonts w:ascii="Arial" w:hAnsi="Arial" w:cs="Arial"/>
-        </w:rPr>
-        <w:t>Shows the product categories that the business has.</w:t>
+        <w:t>Contact Us:</w:t>
+      </w:r>
+      <w:r>
+        <w:rPr>
+          <w:rFonts w:ascii="Arial" w:hAnsi="Arial" w:cs="Arial"/>
+        </w:rPr>
+        <w:t xml:space="preserve"> Has the full contact details – including sales email address, phone number.</w:t>
       </w:r>
     </w:p>
     <w:p>
@@ -757,13 +830,25 @@
           <w:b/>
           <w:bCs/>
         </w:rPr>
-        <w:t xml:space="preserve">Search bar: </w:t>
-      </w:r>
-      <w:r>
-        <w:rPr>
-          <w:rFonts w:ascii="Arial" w:hAnsi="Arial" w:cs="Arial"/>
-        </w:rPr>
-        <w:t>Allows the users to search for the products.</w:t>
+        <w:t xml:space="preserve">Category page: </w:t>
+      </w:r>
+      <w:r>
+        <w:rPr>
+          <w:rFonts w:ascii="Arial" w:hAnsi="Arial" w:cs="Arial"/>
+        </w:rPr>
+        <w:t>Shows the product categorie</w:t>
+      </w:r>
+      <w:r>
+        <w:rPr>
+          <w:rFonts w:ascii="Arial" w:hAnsi="Arial" w:cs="Arial"/>
+        </w:rPr>
+        <w:t>s</w:t>
+      </w:r>
+      <w:r>
+        <w:rPr>
+          <w:rFonts w:ascii="Arial" w:hAnsi="Arial" w:cs="Arial"/>
+        </w:rPr>
+        <w:t>.</w:t>
       </w:r>
     </w:p>
     <w:p>
@@ -795,13 +880,13 @@
           <w:b/>
           <w:bCs/>
         </w:rPr>
-        <w:t xml:space="preserve">Search result page: </w:t>
-      </w:r>
-      <w:r>
-        <w:rPr>
-          <w:rFonts w:ascii="Arial" w:hAnsi="Arial" w:cs="Arial"/>
-        </w:rPr>
-        <w:t>Displays clickable thumbnails of all the searched products.</w:t>
+        <w:t xml:space="preserve">Search bar: </w:t>
+      </w:r>
+      <w:r>
+        <w:rPr>
+          <w:rFonts w:ascii="Arial" w:hAnsi="Arial" w:cs="Arial"/>
+        </w:rPr>
+        <w:t>Allows the users to search for the products.</w:t>
       </w:r>
     </w:p>
     <w:p>
@@ -833,13 +918,13 @@
           <w:b/>
           <w:bCs/>
         </w:rPr>
-        <w:t xml:space="preserve">Product Detail Page: </w:t>
-      </w:r>
-      <w:r>
-        <w:rPr>
-          <w:rFonts w:ascii="Arial" w:hAnsi="Arial" w:cs="Arial"/>
-        </w:rPr>
-        <w:t>Shows the full details of the product including the costs and a button to allow members to purchase the product.</w:t>
+        <w:t xml:space="preserve">Search result page: </w:t>
+      </w:r>
+      <w:r>
+        <w:rPr>
+          <w:rFonts w:ascii="Arial" w:hAnsi="Arial" w:cs="Arial"/>
+        </w:rPr>
+        <w:t>Displays clickable thumbnails of all the searched products.</w:t>
       </w:r>
     </w:p>
     <w:p>
@@ -871,6 +956,44 @@
           <w:b/>
           <w:bCs/>
         </w:rPr>
+        <w:t xml:space="preserve">Product Detail Page: </w:t>
+      </w:r>
+      <w:r>
+        <w:rPr>
+          <w:rFonts w:ascii="Arial" w:hAnsi="Arial" w:cs="Arial"/>
+        </w:rPr>
+        <w:t>Shows the full details of the product including the costs and a button to allow members to purchase the product.</w:t>
+      </w:r>
+    </w:p>
+    <w:p>
+      <w:pPr>
+        <w:pStyle w:val="ListParagraph"/>
+        <w:rPr>
+          <w:rFonts w:ascii="Arial" w:hAnsi="Arial" w:cs="Arial"/>
+          <w:b/>
+          <w:bCs/>
+        </w:rPr>
+      </w:pPr>
+    </w:p>
+    <w:p>
+      <w:pPr>
+        <w:pStyle w:val="ListParagraph"/>
+        <w:numPr>
+          <w:ilvl w:val="0"/>
+          <w:numId w:val="2"/>
+        </w:numPr>
+        <w:rPr>
+          <w:rFonts w:ascii="Arial" w:hAnsi="Arial" w:cs="Arial"/>
+          <w:b/>
+          <w:bCs/>
+        </w:rPr>
+      </w:pPr>
+      <w:r>
+        <w:rPr>
+          <w:rFonts w:ascii="Arial" w:hAnsi="Arial" w:cs="Arial"/>
+          <w:b/>
+          <w:bCs/>
+        </w:rPr>
         <w:t xml:space="preserve">Helpful site links: </w:t>
       </w:r>
       <w:r>
@@ -913,7 +1036,27 @@
           <w:sz w:val="28"/>
           <w:szCs w:val="28"/>
         </w:rPr>
-        <w:t xml:space="preserve">Environment used: </w:t>
+        <w:t>Environment</w:t>
+      </w:r>
+      <w:r>
+        <w:rPr>
+          <w:rFonts w:ascii="Arial" w:hAnsi="Arial" w:cs="Arial"/>
+          <w:b/>
+          <w:bCs/>
+          <w:sz w:val="28"/>
+          <w:szCs w:val="28"/>
+        </w:rPr>
+        <w:t>s</w:t>
+      </w:r>
+      <w:r>
+        <w:rPr>
+          <w:rFonts w:ascii="Arial" w:hAnsi="Arial" w:cs="Arial"/>
+          <w:b/>
+          <w:bCs/>
+          <w:sz w:val="28"/>
+          <w:szCs w:val="28"/>
+        </w:rPr>
+        <w:t xml:space="preserve"> used: </w:t>
       </w:r>
       <w:r>
         <w:rPr>
@@ -932,6 +1075,12 @@
           <w:rFonts w:ascii="Arial" w:hAnsi="Arial" w:cs="Arial"/>
         </w:rPr>
         <w:t xml:space="preserve"> for Agile management, Git, GitHub</w:t>
+      </w:r>
+      <w:r>
+        <w:rPr>
+          <w:rFonts w:ascii="Arial" w:hAnsi="Arial" w:cs="Arial"/>
+        </w:rPr>
+        <w:t>, Draw.io for application flowchart</w:t>
       </w:r>
     </w:p>
     <w:p>
@@ -976,14 +1125,12 @@
         </w:rPr>
         <w:t xml:space="preserve">Java 8, </w:t>
       </w:r>
-      <w:proofErr w:type="spellStart"/>
-      <w:r>
-        <w:rPr>
-          <w:rFonts w:ascii="Arial" w:hAnsi="Arial" w:cs="Arial"/>
-        </w:rPr>
-        <w:t>Javascript</w:t>
-      </w:r>
-      <w:proofErr w:type="spellEnd"/>
+      <w:r>
+        <w:rPr>
+          <w:rFonts w:ascii="Arial" w:hAnsi="Arial" w:cs="Arial"/>
+        </w:rPr>
+        <w:t>JavaScript</w:t>
+      </w:r>
       <w:r>
         <w:rPr>
           <w:rFonts w:ascii="Arial" w:hAnsi="Arial" w:cs="Arial"/>
@@ -993,7 +1140,6 @@
     </w:p>
     <w:p>
       <w:pPr>
-        <w:pStyle w:val="ListParagraph"/>
         <w:rPr>
           <w:rFonts w:ascii="Arial" w:hAnsi="Arial" w:cs="Arial"/>
           <w:b/>
@@ -1026,33 +1172,39 @@
           <w:sz w:val="28"/>
           <w:szCs w:val="28"/>
         </w:rPr>
-        <w:t xml:space="preserve">Number of </w:t>
-      </w:r>
-      <w:r>
-        <w:rPr>
-          <w:rFonts w:ascii="Arial" w:hAnsi="Arial" w:cs="Arial"/>
-          <w:b/>
-          <w:bCs/>
-          <w:sz w:val="28"/>
-          <w:szCs w:val="28"/>
-        </w:rPr>
-        <w:t>Phases:</w:t>
-      </w:r>
-      <w:r>
-        <w:rPr>
-          <w:rFonts w:ascii="Arial" w:hAnsi="Arial" w:cs="Arial"/>
-          <w:b/>
-          <w:bCs/>
-          <w:sz w:val="28"/>
-          <w:szCs w:val="28"/>
-        </w:rPr>
-        <w:t xml:space="preserve"> </w:t>
-      </w:r>
-      <w:r>
-        <w:rPr>
-          <w:rFonts w:ascii="Arial" w:hAnsi="Arial" w:cs="Arial"/>
-        </w:rPr>
-        <w:t>5 – 6</w:t>
+        <w:t xml:space="preserve">Java Concepts used: </w:t>
+      </w:r>
+      <w:r>
+        <w:rPr>
+          <w:rFonts w:ascii="Arial" w:hAnsi="Arial" w:cs="Arial"/>
+        </w:rPr>
+        <w:t>File handling, Exception handling, Collections, OOPS concepts</w:t>
+      </w:r>
+      <w:r>
+        <w:rPr>
+          <w:rFonts w:ascii="Arial" w:hAnsi="Arial" w:cs="Arial"/>
+        </w:rPr>
+        <w:t xml:space="preserve"> like Abstraction-Encapsulation-Inheritance-Polymorphism</w:t>
+      </w:r>
+      <w:r>
+        <w:rPr>
+          <w:rFonts w:ascii="Arial" w:hAnsi="Arial" w:cs="Arial"/>
+        </w:rPr>
+        <w:t xml:space="preserve">, Binary search, </w:t>
+      </w:r>
+      <w:proofErr w:type="gramStart"/>
+      <w:r>
+        <w:rPr>
+          <w:rFonts w:ascii="Arial" w:hAnsi="Arial" w:cs="Arial"/>
+        </w:rPr>
+        <w:t>Collections</w:t>
+      </w:r>
+      <w:proofErr w:type="gramEnd"/>
+      <w:r>
+        <w:rPr>
+          <w:rFonts w:ascii="Arial" w:hAnsi="Arial" w:cs="Arial"/>
+        </w:rPr>
+        <w:t xml:space="preserve"> sorting, etc.</w:t>
       </w:r>
     </w:p>
     <w:p>
@@ -1090,24 +1242,152 @@
           <w:sz w:val="28"/>
           <w:szCs w:val="28"/>
         </w:rPr>
-        <w:t xml:space="preserve">Number of Sprints for Phase 1: </w:t>
-      </w:r>
-      <w:r>
-        <w:rPr>
-          <w:rFonts w:ascii="Arial" w:hAnsi="Arial" w:cs="Arial"/>
-        </w:rPr>
-        <w:t>3</w:t>
-      </w:r>
-    </w:p>
-    <w:p>
-      <w:pPr>
-        <w:pStyle w:val="ListParagraph"/>
-        <w:rPr>
-          <w:rFonts w:ascii="Arial" w:hAnsi="Arial" w:cs="Arial"/>
-          <w:b/>
-          <w:bCs/>
-          <w:sz w:val="28"/>
-          <w:szCs w:val="28"/>
+        <w:t>Stak</w:t>
+      </w:r>
+      <w:r>
+        <w:rPr>
+          <w:rFonts w:ascii="Arial" w:hAnsi="Arial" w:cs="Arial"/>
+          <w:b/>
+          <w:bCs/>
+          <w:sz w:val="28"/>
+          <w:szCs w:val="28"/>
+        </w:rPr>
+        <w:t>eholders:</w:t>
+      </w:r>
+    </w:p>
+    <w:p>
+      <w:pPr>
+        <w:pStyle w:val="ListParagraph"/>
+        <w:rPr>
+          <w:rFonts w:ascii="Arial" w:hAnsi="Arial" w:cs="Arial"/>
+          <w:b/>
+          <w:bCs/>
+          <w:sz w:val="28"/>
+          <w:szCs w:val="28"/>
+        </w:rPr>
+      </w:pPr>
+    </w:p>
+    <w:p>
+      <w:pPr>
+        <w:rPr>
+          <w:rFonts w:ascii="Arial" w:hAnsi="Arial" w:cs="Arial"/>
+        </w:rPr>
+      </w:pPr>
+      <w:r>
+        <w:rPr>
+          <w:rFonts w:ascii="Arial" w:hAnsi="Arial" w:cs="Arial"/>
+        </w:rPr>
+        <w:t xml:space="preserve">    Site is open for the public. But to access our exclusive products or make online purchases, the users need to sign up in order for us to track the payment history.</w:t>
+      </w:r>
+    </w:p>
+    <w:p>
+      <w:pPr>
+        <w:rPr>
+          <w:rFonts w:ascii="Arial" w:hAnsi="Arial" w:cs="Arial"/>
+        </w:rPr>
+      </w:pPr>
+      <w:r>
+        <w:rPr>
+          <w:rFonts w:ascii="Arial" w:hAnsi="Arial" w:cs="Arial"/>
+        </w:rPr>
+        <w:t>Main audience would be:</w:t>
+      </w:r>
+    </w:p>
+    <w:p>
+      <w:pPr>
+        <w:rPr>
+          <w:rFonts w:ascii="Arial" w:hAnsi="Arial" w:cs="Arial"/>
+        </w:rPr>
+      </w:pPr>
+    </w:p>
+    <w:p>
+      <w:pPr>
+        <w:pStyle w:val="ListParagraph"/>
+        <w:numPr>
+          <w:ilvl w:val="0"/>
+          <w:numId w:val="4"/>
+        </w:numPr>
+        <w:rPr>
+          <w:rFonts w:ascii="Arial" w:hAnsi="Arial" w:cs="Arial"/>
+        </w:rPr>
+      </w:pPr>
+      <w:r>
+        <w:rPr>
+          <w:rFonts w:ascii="Arial" w:hAnsi="Arial" w:cs="Arial"/>
+        </w:rPr>
+        <w:t>Existing customers.</w:t>
+      </w:r>
+    </w:p>
+    <w:p>
+      <w:pPr>
+        <w:pStyle w:val="ListParagraph"/>
+        <w:numPr>
+          <w:ilvl w:val="0"/>
+          <w:numId w:val="4"/>
+        </w:numPr>
+        <w:rPr>
+          <w:rFonts w:ascii="Arial" w:hAnsi="Arial" w:cs="Arial"/>
+        </w:rPr>
+      </w:pPr>
+      <w:r>
+        <w:rPr>
+          <w:rFonts w:ascii="Arial" w:hAnsi="Arial" w:cs="Arial"/>
+        </w:rPr>
+        <w:t>New customers</w:t>
+      </w:r>
+    </w:p>
+    <w:p>
+      <w:pPr>
+        <w:pStyle w:val="ListParagraph"/>
+        <w:numPr>
+          <w:ilvl w:val="0"/>
+          <w:numId w:val="4"/>
+        </w:numPr>
+        <w:rPr>
+          <w:rFonts w:ascii="Arial" w:hAnsi="Arial" w:cs="Arial"/>
+        </w:rPr>
+      </w:pPr>
+      <w:r>
+        <w:rPr>
+          <w:rFonts w:ascii="Arial" w:hAnsi="Arial" w:cs="Arial"/>
+        </w:rPr>
+        <w:t xml:space="preserve">Company staff </w:t>
+      </w:r>
+      <w:r>
+        <w:rPr>
+          <w:rFonts w:ascii="Arial" w:hAnsi="Arial" w:cs="Arial"/>
+        </w:rPr>
+        <w:t xml:space="preserve">including the staff </w:t>
+      </w:r>
+      <w:r>
+        <w:rPr>
+          <w:rFonts w:ascii="Arial" w:hAnsi="Arial" w:cs="Arial"/>
+        </w:rPr>
+        <w:t>who has admin access to the site. (to manage the user access, etc.)</w:t>
+      </w:r>
+    </w:p>
+    <w:p>
+      <w:pPr>
+        <w:pStyle w:val="ListParagraph"/>
+        <w:numPr>
+          <w:ilvl w:val="0"/>
+          <w:numId w:val="4"/>
+        </w:numPr>
+        <w:rPr>
+          <w:rFonts w:ascii="Arial" w:hAnsi="Arial" w:cs="Arial"/>
+        </w:rPr>
+      </w:pPr>
+      <w:r>
+        <w:rPr>
+          <w:rFonts w:ascii="Arial" w:hAnsi="Arial" w:cs="Arial"/>
+        </w:rPr>
+        <w:t>Vendors – who sell products to us.</w:t>
+      </w:r>
+    </w:p>
+    <w:p>
+      <w:pPr>
+        <w:rPr>
+          <w:rFonts w:ascii="Arial" w:hAnsi="Arial" w:cs="Arial"/>
         </w:rPr>
       </w:pPr>
     </w:p>
@@ -1134,38 +1414,50 @@
           <w:sz w:val="28"/>
           <w:szCs w:val="28"/>
         </w:rPr>
-        <w:t xml:space="preserve">Java Concepts used: </w:t>
-      </w:r>
-      <w:r>
-        <w:rPr>
-          <w:rFonts w:ascii="Arial" w:hAnsi="Arial" w:cs="Arial"/>
-        </w:rPr>
-        <w:t xml:space="preserve">File handling, Exception handling, Collections, OOPS concepts, Binary search, </w:t>
-      </w:r>
-      <w:proofErr w:type="gramStart"/>
-      <w:r>
-        <w:rPr>
-          <w:rFonts w:ascii="Arial" w:hAnsi="Arial" w:cs="Arial"/>
-        </w:rPr>
-        <w:t>Collections</w:t>
-      </w:r>
-      <w:proofErr w:type="gramEnd"/>
-      <w:r>
-        <w:rPr>
-          <w:rFonts w:ascii="Arial" w:hAnsi="Arial" w:cs="Arial"/>
-        </w:rPr>
-        <w:t xml:space="preserve"> sorting, etc.</w:t>
-      </w:r>
-    </w:p>
-    <w:p>
-      <w:pPr>
-        <w:pStyle w:val="ListParagraph"/>
-        <w:rPr>
-          <w:rFonts w:ascii="Arial" w:hAnsi="Arial" w:cs="Arial"/>
-          <w:b/>
-          <w:bCs/>
-          <w:sz w:val="28"/>
-          <w:szCs w:val="28"/>
+        <w:t xml:space="preserve">Administration: </w:t>
+      </w:r>
+    </w:p>
+    <w:p>
+      <w:pPr>
+        <w:rPr>
+          <w:rFonts w:ascii="Arial" w:hAnsi="Arial" w:cs="Arial"/>
+          <w:b/>
+          <w:bCs/>
+          <w:sz w:val="28"/>
+          <w:szCs w:val="28"/>
+        </w:rPr>
+      </w:pPr>
+    </w:p>
+    <w:p>
+      <w:pPr>
+        <w:rPr>
+          <w:rFonts w:ascii="Arial" w:hAnsi="Arial" w:cs="Arial"/>
+        </w:rPr>
+      </w:pPr>
+      <w:r>
+        <w:rPr>
+          <w:rFonts w:ascii="Arial" w:hAnsi="Arial" w:cs="Arial"/>
+        </w:rPr>
+        <w:t xml:space="preserve">    As mentioned earlier, we are currently in </w:t>
+      </w:r>
+      <w:r>
+        <w:rPr>
+          <w:rFonts w:ascii="Arial" w:hAnsi="Arial" w:cs="Arial"/>
+        </w:rPr>
+        <w:t>phase 1. The company staff will be handling file operations from the website. This allows them to sort the current users list and business documents.</w:t>
+      </w:r>
+    </w:p>
+    <w:p>
+      <w:pPr>
+        <w:rPr>
+          <w:rFonts w:ascii="Arial" w:hAnsi="Arial" w:cs="Arial"/>
+        </w:rPr>
+      </w:pPr>
+    </w:p>
+    <w:p>
+      <w:pPr>
+        <w:rPr>
+          <w:rFonts w:ascii="Arial" w:hAnsi="Arial" w:cs="Arial"/>
         </w:rPr>
       </w:pPr>
     </w:p>
@@ -1192,134 +1484,43 @@
           <w:sz w:val="28"/>
           <w:szCs w:val="28"/>
         </w:rPr>
-        <w:t>Stak</w:t>
-      </w:r>
-      <w:r>
-        <w:rPr>
-          <w:rFonts w:ascii="Arial" w:hAnsi="Arial" w:cs="Arial"/>
-          <w:b/>
-          <w:bCs/>
-          <w:sz w:val="28"/>
-          <w:szCs w:val="28"/>
-        </w:rPr>
-        <w:t>eholders:</w:t>
-      </w:r>
-    </w:p>
-    <w:p>
-      <w:pPr>
-        <w:pStyle w:val="ListParagraph"/>
-        <w:rPr>
-          <w:rFonts w:ascii="Arial" w:hAnsi="Arial" w:cs="Arial"/>
-          <w:b/>
-          <w:bCs/>
-          <w:sz w:val="28"/>
-          <w:szCs w:val="28"/>
-        </w:rPr>
-      </w:pPr>
-    </w:p>
-    <w:p>
-      <w:pPr>
-        <w:rPr>
-          <w:rFonts w:ascii="Arial" w:hAnsi="Arial" w:cs="Arial"/>
-        </w:rPr>
-      </w:pPr>
-      <w:r>
-        <w:rPr>
-          <w:rFonts w:ascii="Arial" w:hAnsi="Arial" w:cs="Arial"/>
-        </w:rPr>
-        <w:t xml:space="preserve">    Site is open for the public. But to access our exclusive products or make online purchases, the users need to sign up in order for us to track the payments history.</w:t>
-      </w:r>
-    </w:p>
-    <w:p>
-      <w:pPr>
-        <w:rPr>
-          <w:rFonts w:ascii="Arial" w:hAnsi="Arial" w:cs="Arial"/>
-        </w:rPr>
-      </w:pPr>
-      <w:r>
-        <w:rPr>
-          <w:rFonts w:ascii="Arial" w:hAnsi="Arial" w:cs="Arial"/>
-        </w:rPr>
-        <w:t>Main audience would be:</w:t>
-      </w:r>
-    </w:p>
-    <w:p>
-      <w:pPr>
-        <w:rPr>
-          <w:rFonts w:ascii="Arial" w:hAnsi="Arial" w:cs="Arial"/>
-        </w:rPr>
-      </w:pPr>
-    </w:p>
-    <w:p>
-      <w:pPr>
-        <w:pStyle w:val="ListParagraph"/>
-        <w:numPr>
-          <w:ilvl w:val="0"/>
-          <w:numId w:val="4"/>
-        </w:numPr>
-        <w:rPr>
-          <w:rFonts w:ascii="Arial" w:hAnsi="Arial" w:cs="Arial"/>
-        </w:rPr>
-      </w:pPr>
-      <w:r>
-        <w:rPr>
-          <w:rFonts w:ascii="Arial" w:hAnsi="Arial" w:cs="Arial"/>
-        </w:rPr>
-        <w:t>Existing customers.</w:t>
-      </w:r>
-    </w:p>
-    <w:p>
-      <w:pPr>
-        <w:pStyle w:val="ListParagraph"/>
-        <w:numPr>
-          <w:ilvl w:val="0"/>
-          <w:numId w:val="4"/>
-        </w:numPr>
-        <w:rPr>
-          <w:rFonts w:ascii="Arial" w:hAnsi="Arial" w:cs="Arial"/>
-        </w:rPr>
-      </w:pPr>
-      <w:r>
-        <w:rPr>
-          <w:rFonts w:ascii="Arial" w:hAnsi="Arial" w:cs="Arial"/>
-        </w:rPr>
-        <w:t>New customers</w:t>
-      </w:r>
-    </w:p>
-    <w:p>
-      <w:pPr>
-        <w:pStyle w:val="ListParagraph"/>
-        <w:numPr>
-          <w:ilvl w:val="0"/>
-          <w:numId w:val="4"/>
-        </w:numPr>
-        <w:rPr>
-          <w:rFonts w:ascii="Arial" w:hAnsi="Arial" w:cs="Arial"/>
-        </w:rPr>
-      </w:pPr>
-      <w:r>
-        <w:rPr>
-          <w:rFonts w:ascii="Arial" w:hAnsi="Arial" w:cs="Arial"/>
-        </w:rPr>
-        <w:t>Company staff who has admin access to the site. (to manage the user access, etc.)</w:t>
-      </w:r>
-    </w:p>
-    <w:p>
-      <w:pPr>
-        <w:pStyle w:val="ListParagraph"/>
-        <w:numPr>
-          <w:ilvl w:val="0"/>
-          <w:numId w:val="4"/>
-        </w:numPr>
-        <w:rPr>
-          <w:rFonts w:ascii="Arial" w:hAnsi="Arial" w:cs="Arial"/>
-        </w:rPr>
-      </w:pPr>
-      <w:r>
-        <w:rPr>
-          <w:rFonts w:ascii="Arial" w:hAnsi="Arial" w:cs="Arial"/>
-        </w:rPr>
-        <w:t>Vendors – who sell products to us.</w:t>
+        <w:t>Hosting</w:t>
+      </w:r>
+      <w:r>
+        <w:rPr>
+          <w:rFonts w:ascii="Arial" w:hAnsi="Arial" w:cs="Arial"/>
+          <w:b/>
+          <w:bCs/>
+          <w:sz w:val="28"/>
+          <w:szCs w:val="28"/>
+        </w:rPr>
+        <w:t xml:space="preserve">: </w:t>
+      </w:r>
+    </w:p>
+    <w:p>
+      <w:pPr>
+        <w:pStyle w:val="ListParagraph"/>
+        <w:rPr>
+          <w:rFonts w:ascii="Arial" w:hAnsi="Arial" w:cs="Arial"/>
+          <w:b/>
+          <w:bCs/>
+          <w:sz w:val="28"/>
+          <w:szCs w:val="28"/>
+        </w:rPr>
+      </w:pPr>
+    </w:p>
+    <w:p>
+      <w:pPr>
+        <w:ind w:firstLine="720"/>
+        <w:rPr>
+          <w:rFonts w:ascii="Arial" w:hAnsi="Arial" w:cs="Arial"/>
+        </w:rPr>
+      </w:pPr>
+      <w:r>
+        <w:rPr>
+          <w:rFonts w:ascii="Arial" w:hAnsi="Arial" w:cs="Arial"/>
+        </w:rPr>
+        <w:t>The website will be hosted on IIS and apply all the security certifications like SSL. It will be a secured URL (https://) to browse.</w:t>
       </w:r>
     </w:p>
     <w:p>
@@ -1352,59 +1553,65 @@
           <w:sz w:val="28"/>
           <w:szCs w:val="28"/>
         </w:rPr>
-        <w:t xml:space="preserve">Administration: </w:t>
-      </w:r>
-    </w:p>
-    <w:p>
-      <w:pPr>
-        <w:rPr>
-          <w:rFonts w:ascii="Arial" w:hAnsi="Arial" w:cs="Arial"/>
-          <w:b/>
-          <w:bCs/>
-          <w:sz w:val="28"/>
-          <w:szCs w:val="28"/>
-        </w:rPr>
-      </w:pPr>
-    </w:p>
-    <w:p>
-      <w:pPr>
-        <w:rPr>
-          <w:rFonts w:ascii="Arial" w:hAnsi="Arial" w:cs="Arial"/>
-        </w:rPr>
-      </w:pPr>
-      <w:r>
-        <w:rPr>
-          <w:rFonts w:ascii="Arial" w:hAnsi="Arial" w:cs="Arial"/>
-        </w:rPr>
-        <w:t xml:space="preserve">    As mentioned earlier, we are currently in </w:t>
-      </w:r>
-      <w:r>
-        <w:rPr>
-          <w:rFonts w:ascii="Arial" w:hAnsi="Arial" w:cs="Arial"/>
-        </w:rPr>
-        <w:t>phase 1. The company staff will be handling file operations from the website. This allows them to sort the current users list and business documents.</w:t>
-      </w:r>
-    </w:p>
-    <w:p>
-      <w:pPr>
-        <w:rPr>
-          <w:rFonts w:ascii="Arial" w:hAnsi="Arial" w:cs="Arial"/>
-          <w:b/>
-          <w:bCs/>
-          <w:sz w:val="28"/>
-          <w:szCs w:val="28"/>
-        </w:rPr>
-      </w:pPr>
-      <w:r>
-        <w:rPr>
-          <w:rFonts w:ascii="Arial" w:hAnsi="Arial" w:cs="Arial"/>
-          <w:b/>
-          <w:bCs/>
-          <w:sz w:val="28"/>
-          <w:szCs w:val="28"/>
-        </w:rPr>
         <w:t xml:space="preserve"> </w:t>
       </w:r>
+      <w:r>
+        <w:rPr>
+          <w:rFonts w:ascii="Arial" w:hAnsi="Arial" w:cs="Arial"/>
+          <w:b/>
+          <w:bCs/>
+          <w:sz w:val="28"/>
+          <w:szCs w:val="28"/>
+        </w:rPr>
+        <w:t>Statistics</w:t>
+      </w:r>
+      <w:r>
+        <w:rPr>
+          <w:rFonts w:ascii="Arial" w:hAnsi="Arial" w:cs="Arial"/>
+          <w:b/>
+          <w:bCs/>
+          <w:sz w:val="28"/>
+          <w:szCs w:val="28"/>
+        </w:rPr>
+        <w:t xml:space="preserve">: </w:t>
+      </w:r>
+    </w:p>
+    <w:p>
+      <w:pPr>
+        <w:ind w:firstLine="720"/>
+        <w:rPr>
+          <w:rFonts w:ascii="Arial" w:hAnsi="Arial" w:cs="Arial"/>
+        </w:rPr>
+      </w:pPr>
+    </w:p>
+    <w:p>
+      <w:pPr>
+        <w:ind w:firstLine="720"/>
+        <w:rPr>
+          <w:rFonts w:ascii="Arial" w:hAnsi="Arial" w:cs="Arial"/>
+          <w:b/>
+          <w:bCs/>
+          <w:sz w:val="28"/>
+          <w:szCs w:val="28"/>
+        </w:rPr>
+      </w:pPr>
+      <w:r>
+        <w:rPr>
+          <w:rFonts w:ascii="Arial" w:hAnsi="Arial" w:cs="Arial"/>
+        </w:rPr>
+        <w:t>We will be implementing ‘Google Analytics’ to get the statistics of the website like number of users browsing, from which country, which browser, number of product clicks, number checkout clicks, etc.</w:t>
+      </w:r>
+    </w:p>
+    <w:p>
+      <w:pPr>
+        <w:rPr>
+          <w:rFonts w:ascii="Arial" w:hAnsi="Arial" w:cs="Arial"/>
+          <w:b/>
+          <w:bCs/>
+          <w:sz w:val="28"/>
+          <w:szCs w:val="28"/>
+        </w:rPr>
+      </w:pPr>
     </w:p>
     <w:p>
       <w:pPr>

</xml_diff>